<commit_message>
feat: PDF file added
</commit_message>
<xml_diff>
--- a/Report_3817.docx
+++ b/Report_3817.docx
@@ -34,6 +34,41 @@
           <w:bCs/>
         </w:rPr>
         <w:t>Take Home Assignment 1</w:t>
+      </w:r>
+    </w:p>
+    <w:p>
+      <w:pPr>
+        <w:rPr>
+          <w:rFonts w:ascii="Times New Roman" w:hAnsi="Times New Roman" w:cs="Times New Roman"/>
+          <w:b/>
+          <w:bCs/>
+        </w:rPr>
+      </w:pPr>
+      <w:r>
+        <w:rPr>
+          <w:rFonts w:ascii="Times New Roman" w:hAnsi="Times New Roman" w:cs="Times New Roman"/>
+          <w:b/>
+          <w:bCs/>
+        </w:rPr>
+        <w:t xml:space="preserve">EG/2020/3817 – </w:t>
+      </w:r>
+      <w:proofErr w:type="spellStart"/>
+      <w:r>
+        <w:rPr>
+          <w:rFonts w:ascii="Times New Roman" w:hAnsi="Times New Roman" w:cs="Times New Roman"/>
+          <w:b/>
+          <w:bCs/>
+        </w:rPr>
+        <w:t>Amarasinghe</w:t>
+      </w:r>
+      <w:proofErr w:type="spellEnd"/>
+      <w:r>
+        <w:rPr>
+          <w:rFonts w:ascii="Times New Roman" w:hAnsi="Times New Roman" w:cs="Times New Roman"/>
+          <w:b/>
+          <w:bCs/>
+        </w:rPr>
+        <w:t xml:space="preserve"> A.U</w:t>
       </w:r>
     </w:p>
     <w:p>

</xml_diff>